<commit_message>
Actualización scripts DDMRP y manual de usuario
</commit_message>
<xml_diff>
--- a/Manual de Usuario- Zentrix Material Planning.docx
+++ b/Manual de Usuario- Zentrix Material Planning.docx
@@ -194,22 +194,245 @@
     <w:p>
       <w:r>
         <w:pict w14:anchorId="4804F12D">
-          <v:rect id="_x0000_i1027" style="width:0;height:1.5pt" o:hralign="center" o:hrstd="t" o:hr="t" fillcolor="#a0a0a0" stroked="f"/>
+          <v:rect id="_x0000_i1056" style="width:0;height:1.5pt" o:hralign="center" o:bullet="t" o:hrstd="t" o:hr="t" fillcolor="#a0a0a0" stroked="f"/>
         </w:pict>
       </w:r>
     </w:p>
     <w:p>
       <w:pPr>
-        <w:rPr>
-          <w:b/>
-          <w:bCs/>
-        </w:rPr>
-      </w:pPr>
-      <w:r>
-        <w:rPr>
-          <w:b/>
-          <w:bCs/>
-        </w:rPr>
+        <w:ind w:firstLine="708"/>
+        <w:rPr>
+          <w:b/>
+          <w:bCs/>
+        </w:rPr>
+      </w:pPr>
+      <w:r>
+        <w:rPr>
+          <w:b/>
+          <w:bCs/>
+        </w:rPr>
+        <w:t>Instalar Python</w:t>
+      </w:r>
+    </w:p>
+    <w:p>
+      <w:r>
+        <w:t>1. Ingresa a https://www.python.org/downloads/ y descarga la versión recomendada de Python 3.11 o 3.12 para Windows x64.</w:t>
+      </w:r>
+      <w:r>
+        <w:br/>
+        <w:t>2. Durante la instalación, marca la casilla '</w:t>
+      </w:r>
+      <w:proofErr w:type="spellStart"/>
+      <w:r>
+        <w:t>Add</w:t>
+      </w:r>
+      <w:proofErr w:type="spellEnd"/>
+      <w:r>
+        <w:t xml:space="preserve"> Python </w:t>
+      </w:r>
+      <w:proofErr w:type="spellStart"/>
+      <w:r>
+        <w:t>to</w:t>
+      </w:r>
+      <w:proofErr w:type="spellEnd"/>
+      <w:r>
+        <w:t xml:space="preserve"> PATH'.</w:t>
+      </w:r>
+      <w:r>
+        <w:br/>
+        <w:t>3. Finaliza la instalación.</w:t>
+      </w:r>
+      <w:r>
+        <w:br/>
+      </w:r>
+      <w:r>
+        <w:br/>
+        <w:t>Para verificar, abre la consola (CMD) y ejecuta:</w:t>
+      </w:r>
+      <w:r>
+        <w:br/>
+        <w:t xml:space="preserve">    </w:t>
+      </w:r>
+      <w:proofErr w:type="spellStart"/>
+      <w:r>
+        <w:t>python</w:t>
+      </w:r>
+      <w:proofErr w:type="spellEnd"/>
+      <w:r>
+        <w:t xml:space="preserve"> --</w:t>
+      </w:r>
+      <w:proofErr w:type="spellStart"/>
+      <w:r>
+        <w:t>version</w:t>
+      </w:r>
+      <w:proofErr w:type="spellEnd"/>
+      <w:r>
+        <w:br/>
+        <w:t>Debe aparecer algo como: Python 3.11.8</w:t>
+      </w:r>
+    </w:p>
+    <w:p>
+      <w:pPr>
+        <w:ind w:firstLine="708"/>
+        <w:rPr>
+          <w:b/>
+          <w:bCs/>
+        </w:rPr>
+      </w:pPr>
+      <w:r>
+        <w:rPr>
+          <w:b/>
+          <w:bCs/>
+        </w:rPr>
+        <w:t xml:space="preserve"> Crear un entorno virtual</w:t>
+      </w:r>
+    </w:p>
+    <w:p>
+      <w:r>
+        <w:t>Dentro de la carpeta donde estarán tus scripts, ejecuta:</w:t>
+      </w:r>
+      <w:r>
+        <w:br/>
+        <w:t xml:space="preserve">    </w:t>
+      </w:r>
+      <w:proofErr w:type="spellStart"/>
+      <w:r>
+        <w:t>python</w:t>
+      </w:r>
+      <w:proofErr w:type="spellEnd"/>
+      <w:r>
+        <w:t xml:space="preserve"> -m </w:t>
+      </w:r>
+      <w:proofErr w:type="spellStart"/>
+      <w:r>
+        <w:t>venv</w:t>
+      </w:r>
+      <w:proofErr w:type="spellEnd"/>
+      <w:r>
+        <w:t xml:space="preserve"> </w:t>
+      </w:r>
+      <w:proofErr w:type="spellStart"/>
+      <w:r>
+        <w:t>venv</w:t>
+      </w:r>
+      <w:proofErr w:type="spellEnd"/>
+      <w:r>
+        <w:br/>
+      </w:r>
+      <w:r>
+        <w:br/>
+        <w:t>Luego activa el entorno virtual:</w:t>
+      </w:r>
+      <w:r>
+        <w:br/>
+        <w:t xml:space="preserve">    </w:t>
+      </w:r>
+      <w:proofErr w:type="spellStart"/>
+      <w:r>
+        <w:t>venv</w:t>
+      </w:r>
+      <w:proofErr w:type="spellEnd"/>
+      <w:r>
+        <w:t>\Scripts\</w:t>
+      </w:r>
+      <w:proofErr w:type="spellStart"/>
+      <w:r>
+        <w:t>activate</w:t>
+      </w:r>
+      <w:proofErr w:type="spellEnd"/>
+    </w:p>
+    <w:p>
+      <w:pPr>
+        <w:ind w:firstLine="708"/>
+        <w:rPr>
+          <w:b/>
+          <w:bCs/>
+        </w:rPr>
+      </w:pPr>
+      <w:r>
+        <w:rPr>
+          <w:b/>
+          <w:bCs/>
+        </w:rPr>
+        <w:t xml:space="preserve"> Instalar librerías requeridas</w:t>
+      </w:r>
+    </w:p>
+    <w:p>
+      <w:r>
+        <w:t>Con el entorno virtual activado, instala las librerías necesarias:</w:t>
+      </w:r>
+      <w:r>
+        <w:br/>
+        <w:t xml:space="preserve">    </w:t>
+      </w:r>
+      <w:proofErr w:type="spellStart"/>
+      <w:r>
+        <w:t>pip</w:t>
+      </w:r>
+      <w:proofErr w:type="spellEnd"/>
+      <w:r>
+        <w:t xml:space="preserve"> </w:t>
+      </w:r>
+      <w:proofErr w:type="spellStart"/>
+      <w:r>
+        <w:t>install</w:t>
+      </w:r>
+      <w:proofErr w:type="spellEnd"/>
+      <w:r>
+        <w:t xml:space="preserve"> pandas </w:t>
+      </w:r>
+      <w:proofErr w:type="spellStart"/>
+      <w:r>
+        <w:t>numpy</w:t>
+      </w:r>
+      <w:proofErr w:type="spellEnd"/>
+      <w:r>
+        <w:t xml:space="preserve"> </w:t>
+      </w:r>
+      <w:proofErr w:type="spellStart"/>
+      <w:r>
+        <w:t>openpyxl</w:t>
+      </w:r>
+      <w:proofErr w:type="spellEnd"/>
+      <w:r>
+        <w:t xml:space="preserve"> </w:t>
+      </w:r>
+      <w:proofErr w:type="spellStart"/>
+      <w:r>
+        <w:t>dash</w:t>
+      </w:r>
+      <w:proofErr w:type="spellEnd"/>
+      <w:r>
+        <w:t xml:space="preserve"> </w:t>
+      </w:r>
+      <w:proofErr w:type="spellStart"/>
+      <w:r>
+        <w:t>dash-bootstrap-components</w:t>
+      </w:r>
+      <w:proofErr w:type="spellEnd"/>
+      <w:r>
+        <w:t xml:space="preserve"> </w:t>
+      </w:r>
+      <w:proofErr w:type="spellStart"/>
+      <w:r>
+        <w:t>plotly</w:t>
+      </w:r>
+      <w:proofErr w:type="spellEnd"/>
+    </w:p>
+    <w:p/>
+    <w:p>
+      <w:pPr>
+        <w:rPr>
+          <w:b/>
+          <w:bCs/>
+        </w:rPr>
+      </w:pPr>
+      <w:r>
+        <w:rPr>
+          <w:b/>
+          <w:bCs/>
+        </w:rPr>
+        <w:lastRenderedPageBreak/>
         <w:t>2. Requisitos</w:t>
       </w:r>
     </w:p>
@@ -505,7 +728,6 @@
     </w:p>
     <w:p>
       <w:r>
-        <w:lastRenderedPageBreak/>
         <w:pict w14:anchorId="00A52830">
           <v:rect id="_x0000_i1028" style="width:0;height:1.5pt" o:hralign="center" o:hrstd="t" o:hr="t" fillcolor="#a0a0a0" stroked="f"/>
         </w:pict>
@@ -727,6 +949,7 @@
         </w:numPr>
       </w:pPr>
       <w:r>
+        <w:lastRenderedPageBreak/>
         <w:t>Gráficos por referencia: inventario vs consumo, zonas buffer, pedidos realizados.</w:t>
       </w:r>
     </w:p>
@@ -933,7 +1156,6 @@
         </w:numPr>
       </w:pPr>
       <w:r>
-        <w:lastRenderedPageBreak/>
         <w:t>Libre utilización: Inventario disponible.</w:t>
       </w:r>
     </w:p>
@@ -1093,6 +1315,7 @@
     </w:p>
     <w:p>
       <w:r>
+        <w:lastRenderedPageBreak/>
         <w:t>Resumen_Buffer_NoBuffer_Semanal.xlsx</w:t>
       </w:r>
     </w:p>
@@ -1327,7 +1550,6 @@
           <w:b/>
           <w:bCs/>
         </w:rPr>
-        <w:lastRenderedPageBreak/>
         <w:t>Pedidos generados</w:t>
       </w:r>
       <w:r>
@@ -1577,6 +1799,7 @@
                 <w:b/>
                 <w:bCs/>
               </w:rPr>
+              <w:lastRenderedPageBreak/>
               <w:t>Problema</w:t>
             </w:r>
           </w:p>
@@ -1726,7 +1949,6 @@
           <w:b/>
           <w:bCs/>
         </w:rPr>
-        <w:lastRenderedPageBreak/>
         <w:t>📘</w:t>
       </w:r>
       <w:r>
@@ -1924,6 +2146,7 @@
     </w:p>
     <w:p>
       <w:r>
+        <w:lastRenderedPageBreak/>
         <w:t>Modelo de inventario dinámico que establece tres zonas de protección (roja, amarilla, verde) para absorber variabilidad en demanda y tiempo de entrega. Se aplica a referencias clasificadas como "Buffer".</w:t>
       </w:r>
     </w:p>
@@ -2153,7 +2376,6 @@
     </w:p>
     <w:p>
       <w:r>
-        <w:lastRenderedPageBreak/>
         <w:t>Nivel de inventario máximo recomendado para evitar exceso.</w:t>
       </w:r>
       <w:r>
@@ -2283,6 +2505,7 @@
     </w:p>
     <w:p>
       <w:r>
+        <w:lastRenderedPageBreak/>
         <w:pict w14:anchorId="1991BF20">
           <v:rect id="_x0000_i1045" style="width:0;height:1.5pt" o:hralign="center" o:hrstd="t" o:hr="t" fillcolor="#a0a0a0" stroked="f"/>
         </w:pict>
@@ -2440,7 +2663,6 @@
           <w:b/>
           <w:bCs/>
         </w:rPr>
-        <w:lastRenderedPageBreak/>
         <w:t>Cantidad a Pedir</w:t>
       </w:r>
       <w:proofErr w:type="gramEnd"/>
@@ -2595,6 +2817,7 @@
           <w:b/>
           <w:bCs/>
         </w:rPr>
+        <w:lastRenderedPageBreak/>
         <w:t xml:space="preserve">Buffer </w:t>
       </w:r>
       <w:proofErr w:type="spellStart"/>
@@ -2620,6 +2843,192 @@
         <w:t xml:space="preserve"> aunque estén clasificadas como "No Buffer" (definidas manualmente).</w:t>
       </w:r>
     </w:p>
+    <w:p/>
+    <w:p>
+      <w:r>
+        <w:pict w14:anchorId="629EC17A">
+          <v:rect id="_x0000_i1053" style="width:0;height:1.5pt" o:hralign="center" o:hrstd="t" o:hr="t" fillcolor="#a0a0a0" stroked="f"/>
+        </w:pict>
+      </w:r>
+    </w:p>
+    <w:p>
+      <w:pPr>
+        <w:rPr>
+          <w:b/>
+          <w:bCs/>
+        </w:rPr>
+      </w:pPr>
+      <w:r>
+        <w:rPr>
+          <w:b/>
+          <w:bCs/>
+        </w:rPr>
+        <w:t>Abrir aplicativo</w:t>
+      </w:r>
+    </w:p>
+    <w:p>
+      <w:r>
+        <w:t xml:space="preserve">Abrir el aplicativo en </w:t>
+      </w:r>
+      <w:proofErr w:type="spellStart"/>
+      <w:r>
+        <w:t>Window+r</w:t>
+      </w:r>
+      <w:proofErr w:type="spellEnd"/>
+      <w:r>
+        <w:t xml:space="preserve"> </w:t>
+      </w:r>
+    </w:p>
+    <w:p>
+      <w:pPr>
+        <w:rPr>
+          <w:lang w:val="en-US"/>
+        </w:rPr>
+      </w:pPr>
+      <w:proofErr w:type="spellStart"/>
+      <w:r>
+        <w:rPr>
+          <w:lang w:val="en-US"/>
+        </w:rPr>
+        <w:t>Abrir</w:t>
+      </w:r>
+      <w:proofErr w:type="spellEnd"/>
+      <w:r>
+        <w:rPr>
+          <w:lang w:val="en-US"/>
+        </w:rPr>
+        <w:t xml:space="preserve"> </w:t>
+      </w:r>
+      <w:proofErr w:type="spellStart"/>
+      <w:r>
+        <w:rPr>
+          <w:lang w:val="en-US"/>
+        </w:rPr>
+        <w:t>cmd</w:t>
+      </w:r>
+      <w:proofErr w:type="spellEnd"/>
+    </w:p>
+    <w:p>
+      <w:r>
+        <w:t>C:\Users\</w:t>
+      </w:r>
+      <w:r>
+        <w:t>user</w:t>
+      </w:r>
+      <w:r>
+        <w:t>&gt;</w:t>
+      </w:r>
+      <w:r>
+        <w:t xml:space="preserve"> </w:t>
+      </w:r>
+      <w:r>
+        <w:t>cd</w:t>
+      </w:r>
+      <w:r>
+        <w:t xml:space="preserve"> </w:t>
+      </w:r>
+      <w:r>
+        <w:t>ruta de la</w:t>
+      </w:r>
+      <w:r>
+        <w:t xml:space="preserve"> carpeta donde se encuentran los archivos</w:t>
+      </w:r>
+    </w:p>
+    <w:p>
+      <w:pPr>
+        <w:rPr>
+          <w:lang w:val="en-US"/>
+        </w:rPr>
+      </w:pPr>
+      <w:proofErr w:type="spellStart"/>
+      <w:r>
+        <w:rPr>
+          <w:lang w:val="en-US"/>
+        </w:rPr>
+        <w:t>Pres</w:t>
+      </w:r>
+      <w:r>
+        <w:rPr>
+          <w:lang w:val="en-US"/>
+        </w:rPr>
+        <w:t>i</w:t>
+      </w:r>
+      <w:r>
+        <w:rPr>
+          <w:lang w:val="en-US"/>
+        </w:rPr>
+        <w:t>onar</w:t>
+      </w:r>
+      <w:proofErr w:type="spellEnd"/>
+      <w:r>
+        <w:rPr>
+          <w:lang w:val="en-US"/>
+        </w:rPr>
+        <w:t xml:space="preserve"> </w:t>
+      </w:r>
+      <w:r>
+        <w:rPr>
+          <w:lang w:val="en-US"/>
+        </w:rPr>
+        <w:t>Enter</w:t>
+      </w:r>
+    </w:p>
+    <w:p>
+      <w:r>
+        <w:t xml:space="preserve">Agregar </w:t>
+      </w:r>
+      <w:proofErr w:type="spellStart"/>
+      <w:r>
+        <w:t>python</w:t>
+      </w:r>
+      <w:proofErr w:type="spellEnd"/>
+      <w:r>
+        <w:t xml:space="preserve"> Maestro_DDMRP.py</w:t>
+      </w:r>
+    </w:p>
+    <w:p>
+      <w:r>
+        <w:rPr>
+          <w:noProof/>
+        </w:rPr>
+        <w:drawing>
+          <wp:inline distT="0" distB="0" distL="0" distR="0" wp14:anchorId="5DFD4BE8" wp14:editId="74378E44">
+            <wp:extent cx="5612130" cy="1649730"/>
+            <wp:effectExtent l="0" t="0" r="7620" b="7620"/>
+            <wp:docPr id="1112967074" name="Imagen 1" descr="Texto&#10;&#10;El contenido generado por IA puede ser incorrecto."/>
+            <wp:cNvGraphicFramePr>
+              <a:graphicFrameLocks xmlns:a="http://schemas.openxmlformats.org/drawingml/2006/main" noChangeAspect="1"/>
+            </wp:cNvGraphicFramePr>
+            <a:graphic xmlns:a="http://schemas.openxmlformats.org/drawingml/2006/main">
+              <a:graphicData uri="http://schemas.openxmlformats.org/drawingml/2006/picture">
+                <pic:pic xmlns:pic="http://schemas.openxmlformats.org/drawingml/2006/picture">
+                  <pic:nvPicPr>
+                    <pic:cNvPr id="1112967074" name="Imagen 1" descr="Texto&#10;&#10;El contenido generado por IA puede ser incorrecto."/>
+                    <pic:cNvPicPr/>
+                  </pic:nvPicPr>
+                  <pic:blipFill>
+                    <a:blip r:embed="rId8"/>
+                    <a:stretch>
+                      <a:fillRect/>
+                    </a:stretch>
+                  </pic:blipFill>
+                  <pic:spPr>
+                    <a:xfrm>
+                      <a:off x="0" y="0"/>
+                      <a:ext cx="5612130" cy="1649730"/>
+                    </a:xfrm>
+                    <a:prstGeom prst="rect">
+                      <a:avLst/>
+                    </a:prstGeom>
+                  </pic:spPr>
+                </pic:pic>
+              </a:graphicData>
+            </a:graphic>
+          </wp:inline>
+        </w:drawing>
+      </w:r>
+    </w:p>
+    <w:p/>
     <w:p/>
     <w:sectPr>
       <w:pgSz w:w="12240" w:h="15840"/>
@@ -2633,6 +3042,11 @@
 
 <file path=word/numbering.xml><?xml version="1.0" encoding="utf-8"?>
 <w:numbering xmlns:wpc="http://schemas.microsoft.com/office/word/2010/wordprocessingCanvas" xmlns:cx="http://schemas.microsoft.com/office/drawing/2014/chartex" xmlns:cx1="http://schemas.microsoft.com/office/drawing/2015/9/8/chartex" xmlns:cx2="http://schemas.microsoft.com/office/drawing/2015/10/21/chartex" xmlns:cx3="http://schemas.microsoft.com/office/drawing/2016/5/9/chartex" xmlns:cx4="http://schemas.microsoft.com/office/drawing/2016/5/10/chartex" xmlns:cx5="http://schemas.microsoft.com/office/drawing/2016/5/11/chartex" xmlns:cx6="http://schemas.microsoft.com/office/drawing/2016/5/12/chartex" xmlns:cx7="http://schemas.microsoft.com/office/drawing/2016/5/13/chartex" xmlns:cx8="http://schemas.microsoft.com/office/drawing/2016/5/14/chartex" xmlns:mc="http://schemas.openxmlformats.org/markup-compatibility/2006" xmlns:aink="http://schemas.microsoft.com/office/drawing/2016/ink" xmlns:am3d="http://schemas.microsoft.com/office/drawing/2017/model3d" xmlns:o="urn:schemas-microsoft-com:office:office" xmlns:oel="http://schemas.microsoft.com/office/2019/extlst" xmlns:r="http://schemas.openxmlformats.org/officeDocument/2006/relationships" xmlns:m="http://schemas.openxmlformats.org/officeDocument/2006/math" xmlns:v="urn:schemas-microsoft-com:vml" xmlns:wp14="http://schemas.microsoft.com/office/word/2010/wordprocessingDrawing" xmlns:wp="http://schemas.openxmlformats.org/drawingml/2006/wordprocessingDrawing" xmlns:w10="urn:schemas-microsoft-com:office:word" xmlns:w="http://schemas.openxmlformats.org/wordprocessingml/2006/main" xmlns:w14="http://schemas.microsoft.com/office/word/2010/wordml" xmlns:w15="http://schemas.microsoft.com/office/word/2012/wordml" xmlns:w16cex="http://schemas.microsoft.com/office/word/2018/wordml/cex" xmlns:w16cid="http://schemas.microsoft.com/office/word/2016/wordml/cid" xmlns:w16="http://schemas.microsoft.com/office/word/2018/wordml" xmlns:w16du="http://schemas.microsoft.com/office/word/2023/wordml/word16du" xmlns:w16sdtdh="http://schemas.microsoft.com/office/word/2020/wordml/sdtdatahash" xmlns:w16sdtfl="http://schemas.microsoft.com/office/word/2024/wordml/sdtformatlock" xmlns:w16se="http://schemas.microsoft.com/office/word/2015/wordml/symex" xmlns:wpg="http://schemas.microsoft.com/office/word/2010/wordprocessingGroup" xmlns:wpi="http://schemas.microsoft.com/office/word/2010/wordprocessingInk" xmlns:wne="http://schemas.microsoft.com/office/word/2006/wordml" xmlns:wps="http://schemas.microsoft.com/office/word/2010/wordprocessingShape" mc:Ignorable="w14 w15 w16se w16cid w16 w16cex w16sdtdh w16sdtfl w16du wp14">
+  <w:numPicBullet w:numPicBulletId="0">
+    <w:pict>
+      <v:rect id="_x0000_i1038" style="width:0;height:1.5pt" o:hralign="center" o:bullet="t" o:hrstd="t" o:hr="t" fillcolor="#a0a0a0" stroked="f"/>
+    </w:pict>
+  </w:numPicBullet>
   <w:abstractNum w:abstractNumId="0" w15:restartNumberingAfterBreak="0">
     <w:nsid w:val="2B034187"/>
     <w:multiLevelType w:val="multilevel"/>
@@ -5143,7 +5557,6 @@
   <w:style w:type="character" w:default="1" w:styleId="Fuentedeprrafopredeter">
     <w:name w:val="Default Paragraph Font"/>
     <w:uiPriority w:val="1"/>
-    <w:semiHidden/>
     <w:unhideWhenUsed/>
   </w:style>
   <w:style w:type="table" w:default="1" w:styleId="Tablanormal">
@@ -5767,15 +6180,6 @@
 </file>
 
 <file path=customXml/item2.xml><?xml version="1.0" encoding="utf-8"?>
-<?mso-contentType ?>
-<FormTemplates xmlns="http://schemas.microsoft.com/sharepoint/v3/contenttype/forms">
-  <Display>DocumentLibraryForm</Display>
-  <Edit>DocumentLibraryForm</Edit>
-  <New>DocumentLibraryForm</New>
-</FormTemplates>
-</file>
-
-<file path=customXml/item3.xml><?xml version="1.0" encoding="utf-8"?>
 <ct:contentTypeSchema xmlns:ct="http://schemas.microsoft.com/office/2006/metadata/contentType" xmlns:ma="http://schemas.microsoft.com/office/2006/metadata/properties/metaAttributes" ct:_="" ma:_="" ma:contentTypeName="Documento" ma:contentTypeID="0x0101009B7B7109A5CA2144B410D48CFBAFCC7A" ma:contentTypeVersion="17" ma:contentTypeDescription="Crear nuevo documento." ma:contentTypeScope="" ma:versionID="c3128907c6620843b6e17bc0c5d512b8">
   <xsd:schema xmlns:xsd="http://www.w3.org/2001/XMLSchema" xmlns:xs="http://www.w3.org/2001/XMLSchema" xmlns:p="http://schemas.microsoft.com/office/2006/metadata/properties" xmlns:ns2="7f289a69-df02-44c5-87d6-7d65c15e90e3" xmlns:ns3="0f127205-4eb4-42c3-87dd-12c53b247890" targetNamespace="http://schemas.microsoft.com/office/2006/metadata/properties" ma:root="true" ma:fieldsID="0ebe114c3579a5c1ea44882e324b60cd" ns2:_="" ns3:_="">
     <xsd:import namespace="7f289a69-df02-44c5-87d6-7d65c15e90e3"/>
@@ -6016,6 +6420,15 @@
 </ct:contentTypeSchema>
 </file>
 
+<file path=customXml/item3.xml><?xml version="1.0" encoding="utf-8"?>
+<?mso-contentType ?>
+<FormTemplates xmlns="http://schemas.microsoft.com/sharepoint/v3/contenttype/forms">
+  <Display>DocumentLibraryForm</Display>
+  <Edit>DocumentLibraryForm</Edit>
+  <New>DocumentLibraryForm</New>
+</FormTemplates>
+</file>
+
 <file path=customXml/itemProps1.xml><?xml version="1.0" encoding="utf-8"?>
 <ds:datastoreItem xmlns:ds="http://schemas.openxmlformats.org/officeDocument/2006/customXml" ds:itemID="{F4C900EC-242B-48D3-81D8-137E8C957C83}">
   <ds:schemaRefs>
@@ -6028,14 +6441,6 @@
 </file>
 
 <file path=customXml/itemProps2.xml><?xml version="1.0" encoding="utf-8"?>
-<ds:datastoreItem xmlns:ds="http://schemas.openxmlformats.org/officeDocument/2006/customXml" ds:itemID="{3217FC55-21BE-4FD3-88EE-AC01B787D2AF}">
-  <ds:schemaRefs>
-    <ds:schemaRef ds:uri="http://schemas.microsoft.com/sharepoint/v3/contenttype/forms"/>
-  </ds:schemaRefs>
-</ds:datastoreItem>
-</file>
-
-<file path=customXml/itemProps3.xml><?xml version="1.0" encoding="utf-8"?>
 <ds:datastoreItem xmlns:ds="http://schemas.openxmlformats.org/officeDocument/2006/customXml" ds:itemID="{C13AC0B0-39FB-41C4-BCB9-9216F4481FA0}">
   <ds:schemaRefs>
     <ds:schemaRef ds:uri="http://schemas.microsoft.com/office/2006/metadata/contentType"/>
@@ -6052,4 +6457,12 @@
     <ds:schemaRef ds:uri="http://schemas.microsoft.com/internal/obd"/>
   </ds:schemaRefs>
 </ds:datastoreItem>
+</file>
+
+<file path=customXml/itemProps3.xml><?xml version="1.0" encoding="utf-8"?>
+<ds:datastoreItem xmlns:ds="http://schemas.openxmlformats.org/officeDocument/2006/customXml" ds:itemID="{3217FC55-21BE-4FD3-88EE-AC01B787D2AF}">
+  <ds:schemaRefs>
+    <ds:schemaRef ds:uri="http://schemas.microsoft.com/sharepoint/v3/contenttype/forms"/>
+  </ds:schemaRefs>
+</ds:datastoreItem>
 </file>
</xml_diff>